<commit_message>
Added start of feedback testing
Uploaded first part of my feedback testing as feedback is also clasified as notifications.
</commit_message>
<xml_diff>
--- a/Notifications, feedback and data testing/Testing.docx
+++ b/Notifications, feedback and data testing/Testing.docx
@@ -32,11 +32,42 @@
       <w:r>
         <w:t>Expected result: Email sent to the given email address to inform the user that the registration was a success.</w:t>
       </w:r>
-    </w:p>
-    <w:p>
       <w:bookmarkStart w:id="0" w:name="_GoBack"/>
       <w:bookmarkEnd w:id="0"/>
     </w:p>
+    <w:p>
+      <w:pPr>
+        <w:pStyle w:val="Heading1"/>
+      </w:pPr>
+      <w:r>
+        <w:t>Feedback</w:t>
+      </w:r>
+    </w:p>
+    <w:p>
+      <w:pPr>
+        <w:pStyle w:val="Heading2"/>
+      </w:pPr>
+      <w:r>
+        <w:t>Test Case 1: Login with correct data</w:t>
+      </w:r>
+    </w:p>
+    <w:p>
+      <w:r>
+        <w:t>Precondition: The correct user details are entered, the user login button is pressed.</w:t>
+      </w:r>
+    </w:p>
+    <w:p>
+      <w:r>
+        <w:t>Post-condition: The login was a success. The user is navigated to the home page.</w:t>
+      </w:r>
+    </w:p>
+    <w:p>
+      <w:r>
+        <w:t>Expected result: Successful login accompanied by a message from the website indicating that the user logged in successfully.</w:t>
+      </w:r>
+    </w:p>
+    <w:p/>
+    <w:p/>
     <w:sectPr>
       <w:pgSz w:w="12240" w:h="15840"/>
       <w:pgMar w:top="1440" w:right="1440" w:bottom="1440" w:left="1440" w:header="708" w:footer="708" w:gutter="0"/>

</xml_diff>

<commit_message>
Uploaded rest of testing in doc format
Will upload latex as soon as i can get my latext editor to work again.
</commit_message>
<xml_diff>
--- a/Notifications, feedback and data testing/Testing.docx
+++ b/Notifications, feedback and data testing/Testing.docx
@@ -32,45 +32,510 @@
       <w:r>
         <w:t>Expected result: Email sent to the given email address to inform the user that the registration was a success.</w:t>
       </w:r>
+    </w:p>
+    <w:p>
+      <w:pPr>
+        <w:pStyle w:val="Heading1"/>
+      </w:pPr>
+      <w:r>
+        <w:t>Feedback</w:t>
+      </w:r>
+    </w:p>
+    <w:p>
+      <w:pPr>
+        <w:pStyle w:val="Heading2"/>
+      </w:pPr>
+      <w:r>
+        <w:t>Test Case 1: Login with correct data</w:t>
+      </w:r>
+    </w:p>
+    <w:p>
+      <w:r>
+        <w:t>Precondition: The correct user details are entered, the user login button is pressed.</w:t>
+      </w:r>
+    </w:p>
+    <w:p>
+      <w:r>
+        <w:t>Post-condition: The login was a success. The user is navigated to the home page.</w:t>
+      </w:r>
+    </w:p>
+    <w:p>
+      <w:r>
+        <w:t>Expected result: Successful  login accompanied by a message from the website indicating that the user  logged in successfully.</w:t>
+      </w:r>
+    </w:p>
+    <w:p/>
+    <w:p>
+      <w:pPr>
+        <w:pStyle w:val="Heading2"/>
+      </w:pPr>
+      <w:r>
+        <w:t>Test Case 2: Login with incorrect data</w:t>
+      </w:r>
+    </w:p>
+    <w:p>
+      <w:r>
+        <w:t>Precondition: Incorrect user details are used in order to login.</w:t>
+      </w:r>
+    </w:p>
+    <w:p>
+      <w:r>
+        <w:t xml:space="preserve">Post-condition: Login was a not a success. A message is displayed to the user that their login details are not correct. </w:t>
+      </w:r>
+    </w:p>
+    <w:p>
+      <w:r>
+        <w:t>Expected result: Unsuccessful login accompanied with a message to indicate why.</w:t>
+      </w:r>
+    </w:p>
+    <w:p/>
+    <w:p>
+      <w:pPr>
+        <w:pStyle w:val="Heading2"/>
+      </w:pPr>
+      <w:r>
+        <w:t>Test Case 3: Register with correct data</w:t>
+      </w:r>
+    </w:p>
+    <w:p>
+      <w:r>
+        <w:t>Precondition: Correct data is given in order to successfully register.</w:t>
+      </w:r>
+    </w:p>
+    <w:p>
+      <w:r>
+        <w:t xml:space="preserve">Post-condition: Registration was a success. A message is displayed to the user to indicate that they have successfully registered and will now be able to log into the application. </w:t>
+      </w:r>
+    </w:p>
+    <w:p>
+      <w:r>
+        <w:t>Expected result: Successful registration accompanied with a message to indicate this.</w:t>
+      </w:r>
+    </w:p>
+    <w:p/>
+    <w:p>
+      <w:pPr>
+        <w:pStyle w:val="Heading2"/>
+      </w:pPr>
+      <w:r>
+        <w:t>Test Case 4: Register with incorrect data</w:t>
+      </w:r>
+    </w:p>
+    <w:p>
+      <w:r>
+        <w:t>Precondition: Incorrect data is used to register.</w:t>
+      </w:r>
+    </w:p>
+    <w:p>
+      <w:r>
+        <w:t>Post-condition: Register button greys out when incorrect data is given and user is not able to register until correct data is entered.</w:t>
+      </w:r>
+    </w:p>
+    <w:p>
+      <w:r>
+        <w:t>Expected result: Registration not successful accompanied by a message or feedback to indicate why.</w:t>
+      </w:r>
+    </w:p>
+    <w:p>
+      <w:pPr>
+        <w:pStyle w:val="Heading2"/>
+      </w:pPr>
+      <w:r>
+        <w:t>Test Case 5: Update Account details</w:t>
+      </w:r>
+    </w:p>
+    <w:p>
+      <w:r>
+        <w:t>Precondition: New data is entered to update account details.</w:t>
+      </w:r>
+    </w:p>
+    <w:p>
+      <w:r>
+        <w:t>Post-condition: The user details are updated however no message is displayed to inform the user.</w:t>
+      </w:r>
+    </w:p>
+    <w:p>
+      <w:r>
+        <w:t>Expected result:  A notification should be displayed to indicate that the account details were successfully updated.</w:t>
+      </w:r>
+    </w:p>
+    <w:p>
+      <w:pPr>
+        <w:pStyle w:val="Heading2"/>
+      </w:pPr>
+      <w:r>
+        <w:lastRenderedPageBreak/>
+        <w:t>Test Case 6: Save route</w:t>
+      </w:r>
+    </w:p>
+    <w:p>
+      <w:r>
+        <w:t>Precondition: A user requests to save a route.</w:t>
+      </w:r>
+    </w:p>
+    <w:p>
+      <w:r>
+        <w:t>Post-condition: The route is saved. No feedback is given.</w:t>
+      </w:r>
+    </w:p>
+    <w:p>
+      <w:r>
+        <w:t>Expected result: A message displayed to the user to indicate that the route was successfully saved.</w:t>
+      </w:r>
+    </w:p>
+    <w:p>
+      <w:pPr>
+        <w:pStyle w:val="Heading2"/>
+      </w:pPr>
+      <w:r>
+        <w:t>Test Case 7: Save point of interest</w:t>
+      </w:r>
+    </w:p>
+    <w:p>
+      <w:r>
+        <w:t>Precondition: A user requests to save a point of interest.</w:t>
+      </w:r>
+    </w:p>
+    <w:p>
+      <w:r>
+        <w:t>Post-condition: The point of interest is saved and a message is displayed to the user to indicate this.</w:t>
+      </w:r>
+    </w:p>
+    <w:p>
+      <w:r>
+        <w:t>Expected result: A message should be displayed to indicate that the point of interest was successfully saved.</w:t>
+      </w:r>
+    </w:p>
+    <w:p>
+      <w:pPr>
+        <w:pStyle w:val="Heading2"/>
+      </w:pPr>
+      <w:r>
+        <w:t>Test Case 7: Log out</w:t>
+      </w:r>
+    </w:p>
+    <w:p>
+      <w:r>
+        <w:t>Precondition: A user requests to log out of the application.</w:t>
+      </w:r>
+    </w:p>
+    <w:p>
+      <w:r>
+        <w:t>Post-condition: The user is logged out of the website and returned to the login page, no message is displayed.</w:t>
+      </w:r>
+    </w:p>
+    <w:p>
+      <w:r>
+        <w:t>Expected result:  A message should be displayed to indicate that the user successfully logged out of the website.</w:t>
+      </w:r>
+    </w:p>
+    <w:p/>
+    <w:p>
+      <w:pPr>
+        <w:pStyle w:val="Heading2"/>
+      </w:pPr>
+      <w:r>
+        <w:t>Test Case 8: Log out</w:t>
+      </w:r>
+    </w:p>
+    <w:p>
+      <w:r>
+        <w:t>Precondition: A user requests to log out of the application.</w:t>
+      </w:r>
+    </w:p>
+    <w:p>
+      <w:r>
+        <w:t>Post-condition: The user is logged out of the website and returned to the login page, no message is displayed.</w:t>
+      </w:r>
+    </w:p>
+    <w:p>
+      <w:r>
+        <w:t>Expected result: A message to display that the user successfully logged out of the website.</w:t>
+      </w:r>
+    </w:p>
+    <w:p>
+      <w:pPr>
+        <w:pStyle w:val="Heading2"/>
+      </w:pPr>
+      <w:r>
+        <w:t>Test Case 9: Delete GIS object</w:t>
+      </w:r>
+    </w:p>
+    <w:p>
+      <w:r>
+        <w:t>Precondition: An admin requests to delete a GIS object.</w:t>
+      </w:r>
+    </w:p>
+    <w:p>
+      <w:r>
+        <w:t>Post-condition: The GIS object is deleted and a message is displayed to confirm it was deleted successfully.</w:t>
+      </w:r>
+    </w:p>
+    <w:p>
+      <w:r>
+        <w:t>Expected result: A message is displayed to indicate that the GIS object was deleted.</w:t>
+      </w:r>
+    </w:p>
+    <w:p>
+      <w:pPr>
+        <w:pStyle w:val="Heading2"/>
+      </w:pPr>
+      <w:r>
+        <w:t>Test Case 9: Save changes to GIS object</w:t>
+      </w:r>
+    </w:p>
+    <w:p>
+      <w:r>
+        <w:t>Precondition: An admin makes changes to a GIS object and requests to save these changes.</w:t>
+      </w:r>
+    </w:p>
+    <w:p>
+      <w:r>
+        <w:t>Post-condition: The changes to the GIS object is made, no message is displayed.</w:t>
+      </w:r>
+    </w:p>
+    <w:p>
+      <w:r>
+        <w:t>Expected result: A notification is displayed to indicate the changes were saved.</w:t>
+      </w:r>
+    </w:p>
+    <w:p/>
+    <w:p>
+      <w:pPr>
+        <w:pStyle w:val="Heading2"/>
+      </w:pPr>
+      <w:r>
+        <w:t>Test Case 11: Add location</w:t>
+      </w:r>
+    </w:p>
+    <w:p>
+      <w:r>
+        <w:t>Precondition: An admin wants to add a location.</w:t>
+      </w:r>
+    </w:p>
+    <w:p>
+      <w:r>
+        <w:t>Post-condition: The location is added successfully. A notification is displayed to confirm this.</w:t>
+      </w:r>
+    </w:p>
+    <w:p>
+      <w:r>
+        <w:t>Expected result: A notification is displayed to inform the user that the location was successfully added.</w:t>
+      </w:r>
+    </w:p>
+    <w:p/>
+    <w:p>
+      <w:pPr>
+        <w:pStyle w:val="Heading2"/>
+      </w:pPr>
+      <w:r>
+        <w:lastRenderedPageBreak/>
+        <w:t>Test Case 12: Remove a location</w:t>
+      </w:r>
+    </w:p>
+    <w:p>
+      <w:r>
+        <w:t>Precondition: An admin requests to remove a location.</w:t>
+      </w:r>
+    </w:p>
+    <w:p>
+      <w:r>
+        <w:t>Post-condition: The location is removed and a message is displayed to confirm this.</w:t>
+      </w:r>
+    </w:p>
+    <w:p>
+      <w:r>
+        <w:t>Expected result: A notification is displayed to show that the location was successfully removed.</w:t>
+      </w:r>
+    </w:p>
+    <w:p/>
+    <w:p>
+      <w:pPr>
+        <w:pStyle w:val="Heading2"/>
+      </w:pPr>
+      <w:r>
+        <w:t>Test Case 13: Remove a location</w:t>
+      </w:r>
+    </w:p>
+    <w:p>
+      <w:r>
+        <w:t>Precondition: An admin requests to remove a location.</w:t>
+      </w:r>
+    </w:p>
+    <w:p>
+      <w:r>
+        <w:t>Post-condition: The location is removed and a message is displayed to confirm this.</w:t>
+      </w:r>
+    </w:p>
+    <w:p>
+      <w:r>
+        <w:t>Expected result: A notification is displayed to show that the location was successfully removed.</w:t>
+      </w:r>
+    </w:p>
+    <w:p/>
+    <w:p>
+      <w:pPr>
+        <w:pStyle w:val="Heading2"/>
+      </w:pPr>
+      <w:r>
+        <w:t>Test Case 14: Add and remove admin rights</w:t>
+      </w:r>
+    </w:p>
+    <w:p>
+      <w:r>
+        <w:t>Precondition: An admin requests to add or remove the admin rights of a user.</w:t>
+      </w:r>
+    </w:p>
+    <w:p>
+      <w:r>
+        <w:t>Post-condition: Admin rights are added or removed from a user, no notification or other feedback is given to confirm this.</w:t>
+      </w:r>
+    </w:p>
+    <w:p>
+      <w:r>
+        <w:t>Expected result: A notification is displayed when admin rights are added or removed from a user.</w:t>
+      </w:r>
+    </w:p>
+    <w:p/>
+    <w:p>
+      <w:pPr>
+        <w:pStyle w:val="Heading2"/>
+      </w:pPr>
+      <w:r>
+        <w:t>Test Case 15: Remove user</w:t>
+      </w:r>
+    </w:p>
+    <w:p>
+      <w:r>
+        <w:t>Precondition: An admin requests to remove a user.</w:t>
+      </w:r>
+    </w:p>
+    <w:p>
+      <w:r>
+        <w:t>Post-condition: The user is removed, no notification is displayed.</w:t>
+      </w:r>
+    </w:p>
+    <w:p>
+      <w:r>
+        <w:t>Expected result: A notification to be displayed when a user is removed.</w:t>
+      </w:r>
+    </w:p>
+    <w:p>
+      <w:pPr>
+        <w:pStyle w:val="Heading1"/>
+      </w:pPr>
+      <w:r>
+        <w:t>User Login</w:t>
+      </w:r>
+    </w:p>
+    <w:p>
+      <w:pPr>
+        <w:pStyle w:val="Heading2"/>
+      </w:pPr>
+      <w:r>
+        <w:t>Test Case 1: Login with correct data</w:t>
+      </w:r>
+    </w:p>
+    <w:p>
+      <w:r>
+        <w:t>Precondition: The correct user details are entered.</w:t>
+      </w:r>
+    </w:p>
+    <w:p>
+      <w:r>
+        <w:t>Post-condition: Login was a success.</w:t>
+      </w:r>
+    </w:p>
+    <w:p>
+      <w:r>
+        <w:t>Expected result: Successful login.</w:t>
+      </w:r>
+    </w:p>
+    <w:p/>
+    <w:p>
+      <w:pPr>
+        <w:pStyle w:val="Heading2"/>
+      </w:pPr>
+      <w:r>
+        <w:t xml:space="preserve">Test Case 2: Login with no data entered </w:t>
+      </w:r>
+    </w:p>
+    <w:p>
+      <w:r>
+        <w:t>Precondition: No data is entered into the required login input boxes; the user login button is pressed.</w:t>
+      </w:r>
+    </w:p>
+    <w:p>
+      <w:r>
+        <w:t>Post-condition: Login was not successful.</w:t>
+      </w:r>
+    </w:p>
+    <w:p>
+      <w:r>
+        <w:t>Expected result: Login not successful.</w:t>
+      </w:r>
+    </w:p>
+    <w:p/>
+    <w:p>
+      <w:pPr>
+        <w:pStyle w:val="Heading2"/>
+      </w:pPr>
+      <w:r>
+        <w:t xml:space="preserve">Test Case 3: Login with incorrect password </w:t>
+      </w:r>
+    </w:p>
+    <w:p>
+      <w:r>
+        <w:t>Precondition: A correct username is entered with an incorrect password.</w:t>
+      </w:r>
+    </w:p>
+    <w:p>
+      <w:r>
+        <w:t>Post-condition: Login was not successful.</w:t>
+      </w:r>
+    </w:p>
+    <w:p>
+      <w:r>
+        <w:t>Expected result: Login not successful.</w:t>
+      </w:r>
+    </w:p>
+    <w:p/>
+    <w:p>
+      <w:pPr>
+        <w:pStyle w:val="Heading2"/>
+      </w:pPr>
+      <w:r>
+        <w:lastRenderedPageBreak/>
+        <w:t>Test Case 4: Login with incorrect username and password</w:t>
+      </w:r>
+    </w:p>
+    <w:p>
+      <w:r>
+        <w:t>Precondition: An incorrect username and password are entered.</w:t>
+      </w:r>
+    </w:p>
+    <w:p>
+      <w:r>
+        <w:t>Post-condition: Login was not successful.</w:t>
+      </w:r>
+    </w:p>
+    <w:p>
+      <w:r>
+        <w:t>Expected result: Login not successful.</w:t>
+      </w:r>
+    </w:p>
+    <w:p/>
+    <w:p/>
+    <w:p/>
+    <w:p/>
+    <w:p/>
+    <w:p>
       <w:bookmarkStart w:id="0" w:name="_GoBack"/>
       <w:bookmarkEnd w:id="0"/>
     </w:p>
-    <w:p>
-      <w:pPr>
-        <w:pStyle w:val="Heading1"/>
-      </w:pPr>
-      <w:r>
-        <w:t>Feedback</w:t>
-      </w:r>
-    </w:p>
-    <w:p>
-      <w:pPr>
-        <w:pStyle w:val="Heading2"/>
-      </w:pPr>
-      <w:r>
-        <w:t>Test Case 1: Login with correct data</w:t>
-      </w:r>
-    </w:p>
-    <w:p>
-      <w:r>
-        <w:t>Precondition: The correct user details are entered, the user login button is pressed.</w:t>
-      </w:r>
-    </w:p>
-    <w:p>
-      <w:r>
-        <w:t>Post-condition: The login was a success. The user is navigated to the home page.</w:t>
-      </w:r>
-    </w:p>
-    <w:p>
-      <w:r>
-        <w:t>Expected result: Successful login accompanied by a message from the website indicating that the user logged in successfully.</w:t>
-      </w:r>
-    </w:p>
-    <w:p/>
-    <w:p/>
     <w:sectPr>
-      <w:pgSz w:w="12240" w:h="15840"/>
-      <w:pgMar w:top="1440" w:right="1440" w:bottom="1440" w:left="1440" w:header="708" w:footer="708" w:gutter="0"/>
+      <w:pgSz w:w="11900" w:h="16840"/>
+      <w:pgMar w:top="1440" w:right="1800" w:bottom="1440" w:left="1800" w:header="708" w:footer="708" w:gutter="0"/>
       <w:cols w:space="708"/>
       <w:docGrid w:linePitch="360"/>
     </w:sectPr>

</xml_diff>